<commit_message>
MP dan Konsep Dasar Database
</commit_message>
<xml_diff>
--- a/TugasKolaborasi_Database.docx
+++ b/TugasKolaborasi_Database.docx
@@ -719,8 +719,6 @@
           <w:lang w:val="en-US"/>
         </w:rPr>
       </w:pPr>
-      <w:bookmarkStart w:id="0" w:name="_GoBack"/>
-      <w:bookmarkEnd w:id="0"/>
     </w:p>
     <w:p>
       <w:pPr>
@@ -997,31 +995,11 @@
         <w:jc w:val="both"/>
         <w:rPr>
           <w:b/>
-        </w:rPr>
-      </w:pPr>
-      <w:r>
-        <w:rPr>
-          <w:b/>
-        </w:rPr>
-        <w:t>2. Konsep Dasar Basis Data</w:t>
-      </w:r>
-    </w:p>
-    <w:p>
-      <w:pPr>
-        <w:jc w:val="both"/>
-      </w:pPr>
-      <w:r>
-        <w:t>a. Definisi Basis Data : Sekumpulan data yang satu sama lain saling berhubungan. Hubungan antar data dapat ditunjukan dengan adanya field/kolom kunci dari tiap file/tabel yang ada.</w:t>
-      </w:r>
-    </w:p>
-    <w:p>
-      <w:pPr>
-        <w:jc w:val="both"/>
-        <w:rPr>
-          <w:b/>
           <w:lang w:val="en-US"/>
         </w:rPr>
       </w:pPr>
+      <w:bookmarkStart w:id="0" w:name="_GoBack"/>
+      <w:bookmarkEnd w:id="0"/>
     </w:p>
     <w:p>
       <w:pPr>
@@ -8193,7 +8171,7 @@
 </file>
 
 <file path=customXml/itemProps1.xml><?xml version="1.0" encoding="utf-8"?>
-<ds:datastoreItem xmlns:ds="http://schemas.openxmlformats.org/officeDocument/2006/customXml" ds:itemID="{147F314E-FF40-4FAD-90D8-2D3EE88CE3F8}">
+<ds:datastoreItem xmlns:ds="http://schemas.openxmlformats.org/officeDocument/2006/customXml" ds:itemID="{E23D3DDB-5EF0-4628-914D-141373C05D08}">
   <ds:schemaRefs>
     <ds:schemaRef ds:uri="http://schemas.openxmlformats.org/officeDocument/2006/bibliography"/>
   </ds:schemaRefs>

</xml_diff>

<commit_message>
Keterkaitan Databas dengan Bisnis
</commit_message>
<xml_diff>
--- a/TugasKolaborasi_Database.docx
+++ b/TugasKolaborasi_Database.docx
@@ -933,7 +933,6 @@
           <w:lang w:val="en-US"/>
         </w:rPr>
       </w:pPr>
-      <w:bookmarkStart w:id="0" w:name="_GoBack"/>
       <w:r>
         <w:rPr>
           <w:rFonts w:cs="Times New Roman"/>
@@ -1688,7 +1687,332 @@
         <w:t>System Analysts and Apllication Programers : System Analyst bertugas mendefinisikan kebutuhan end user dan mengembangkan spesifikasi untuk transaksi yang memenuhi keinginannya. Dan Application Programmers bertugas mengimplementasikan spesifikasi menjadi program.</w:t>
       </w:r>
     </w:p>
-    <w:bookmarkEnd w:id="0"/>
+    <w:p>
+      <w:pPr>
+        <w:jc w:val="both"/>
+      </w:pPr>
+    </w:p>
+    <w:p>
+      <w:pPr>
+        <w:jc w:val="both"/>
+        <w:rPr>
+          <w:b/>
+          <w:lang w:val="en-US"/>
+        </w:rPr>
+      </w:pPr>
+      <w:proofErr w:type="spellStart"/>
+      <w:r>
+        <w:rPr>
+          <w:b/>
+          <w:lang w:val="en-US"/>
+        </w:rPr>
+        <w:t>Berikut</w:t>
+      </w:r>
+      <w:proofErr w:type="spellEnd"/>
+      <w:r>
+        <w:rPr>
+          <w:b/>
+          <w:lang w:val="en-US"/>
+        </w:rPr>
+        <w:t xml:space="preserve"> </w:t>
+      </w:r>
+      <w:proofErr w:type="spellStart"/>
+      <w:r>
+        <w:rPr>
+          <w:b/>
+          <w:lang w:val="en-US"/>
+        </w:rPr>
+        <w:t>Beberapa</w:t>
+      </w:r>
+      <w:proofErr w:type="spellEnd"/>
+      <w:r>
+        <w:rPr>
+          <w:b/>
+          <w:lang w:val="en-US"/>
+        </w:rPr>
+        <w:t xml:space="preserve"> </w:t>
+      </w:r>
+      <w:proofErr w:type="spellStart"/>
+      <w:r>
+        <w:rPr>
+          <w:b/>
+          <w:lang w:val="en-US"/>
+        </w:rPr>
+        <w:t>Kaitannya</w:t>
+      </w:r>
+      <w:proofErr w:type="spellEnd"/>
+      <w:r>
+        <w:rPr>
+          <w:b/>
+          <w:lang w:val="en-US"/>
+        </w:rPr>
+        <w:t xml:space="preserve"> </w:t>
+      </w:r>
+      <w:proofErr w:type="spellStart"/>
+      <w:r>
+        <w:rPr>
+          <w:b/>
+          <w:lang w:val="en-US"/>
+        </w:rPr>
+        <w:t>Bisnis</w:t>
+      </w:r>
+      <w:proofErr w:type="spellEnd"/>
+      <w:r>
+        <w:rPr>
+          <w:b/>
+          <w:lang w:val="en-US"/>
+        </w:rPr>
+        <w:t xml:space="preserve"> </w:t>
+      </w:r>
+      <w:proofErr w:type="spellStart"/>
+      <w:r>
+        <w:rPr>
+          <w:b/>
+          <w:lang w:val="en-US"/>
+        </w:rPr>
+        <w:t>Dengan</w:t>
+      </w:r>
+      <w:proofErr w:type="spellEnd"/>
+      <w:r>
+        <w:rPr>
+          <w:b/>
+          <w:lang w:val="en-US"/>
+        </w:rPr>
+        <w:t xml:space="preserve"> Database</w:t>
+      </w:r>
+    </w:p>
+    <w:p>
+      <w:pPr>
+        <w:jc w:val="both"/>
+      </w:pPr>
+      <w:r>
+        <w:t>A Database untuk Pemilik Cell Phone di Meksiko</w:t>
+      </w:r>
+    </w:p>
+    <w:p>
+      <w:pPr>
+        <w:jc w:val="both"/>
+        <w:rPr>
+          <w:b/>
+        </w:rPr>
+      </w:pPr>
+      <w:r>
+        <w:rPr>
+          <w:b/>
+        </w:rPr>
+        <w:t>1.</w:t>
+      </w:r>
+      <w:r>
+        <w:rPr>
+          <w:b/>
+          <w:lang w:val="en-US"/>
+        </w:rPr>
+        <w:t xml:space="preserve"> </w:t>
+      </w:r>
+      <w:r>
+        <w:rPr>
+          <w:b/>
+        </w:rPr>
+        <w:t>Apa jenis masalah melakukan sel pengalaman basis data ponsel?Mengapa itu mengalami masalah ini?</w:t>
+      </w:r>
+    </w:p>
+    <w:p>
+      <w:pPr>
+        <w:ind w:left="851" w:hanging="131"/>
+        <w:jc w:val="both"/>
+      </w:pPr>
+      <w:r>
+        <w:sym w:font="Symbol" w:char="F0B7"/>
+      </w:r>
+      <w:r>
+        <w:t>Strategi Meksiko pemerintah untuk</w:t>
+      </w:r>
+      <w:r>
+        <w:t xml:space="preserve"> melindungi warga negara dengan</w:t>
+      </w:r>
+      <w:r>
+        <w:t>mendaftarkan semua ponsel menghasilkan protes massa.</w:t>
+      </w:r>
+    </w:p>
+    <w:p>
+      <w:pPr>
+        <w:ind w:left="851" w:hanging="131"/>
+        <w:jc w:val="both"/>
+      </w:pPr>
+      <w:r>
+        <w:sym w:font="Symbol" w:char="F0B7"/>
+      </w:r>
+      <w:r>
+        <w:t>Banyak Meksiko mengejek pemerintah de</w:t>
+      </w:r>
+      <w:r>
+        <w:t xml:space="preserve">ngan mendaftarkan ponsel mereka </w:t>
+      </w:r>
+      <w:r>
+        <w:t>di bawah nama-nama selebriti, politisi terkemuka, dan aparat penegak hukum.</w:t>
+      </w:r>
+    </w:p>
+    <w:p>
+      <w:pPr>
+        <w:spacing w:after="160"/>
+        <w:ind w:left="851" w:hanging="131"/>
+        <w:jc w:val="both"/>
+      </w:pPr>
+      <w:r>
+        <w:lastRenderedPageBreak/>
+        <w:sym w:font="Symbol" w:char="F0B7"/>
+      </w:r>
+      <w:r>
+        <w:t xml:space="preserve">Satu </w:t>
+      </w:r>
+      <w:r>
+        <w:t>r</w:t>
+      </w:r>
+      <w:r>
+        <w:t xml:space="preserve">eporter menemukan bahwa Anda bisa </w:t>
+      </w:r>
+      <w:r>
+        <w:t xml:space="preserve">membeli data lengkap ditetapkan </w:t>
+      </w:r>
+      <w:r>
+        <w:t>untuk setiap pemilih terdaftar di Meksiko -</w:t>
+      </w:r>
+      <w:r>
+        <w:rPr>
+          <w:lang w:val="en-US"/>
+        </w:rPr>
+        <w:t xml:space="preserve"> </w:t>
+      </w:r>
+      <w:r>
+        <w:t>nama, al</w:t>
+      </w:r>
+      <w:r>
+        <w:t xml:space="preserve">amat, tanggal lahir, surat izin </w:t>
+      </w:r>
+      <w:r>
+        <w:t>mengemudi, dan nomor jaminan sosial.</w:t>
+      </w:r>
+    </w:p>
+    <w:p>
+      <w:pPr>
+        <w:jc w:val="both"/>
+        <w:rPr>
+          <w:b/>
+        </w:rPr>
+      </w:pPr>
+      <w:r>
+        <w:rPr>
+          <w:b/>
+        </w:rPr>
+        <w:t>2.</w:t>
+      </w:r>
+      <w:r>
+        <w:rPr>
+          <w:b/>
+          <w:lang w:val="en-US"/>
+        </w:rPr>
+        <w:t xml:space="preserve"> </w:t>
+      </w:r>
+      <w:r>
+        <w:rPr>
+          <w:b/>
+        </w:rPr>
+        <w:t xml:space="preserve">Jika Anda adalah seorang pejabat pemerintah, bagaimana Anda akan melindungi </w:t>
+      </w:r>
+      <w:r>
+        <w:rPr>
+          <w:b/>
+          <w:lang w:val="en-US"/>
+        </w:rPr>
+        <w:t xml:space="preserve"> </w:t>
+      </w:r>
+      <w:r>
+        <w:rPr>
+          <w:b/>
+        </w:rPr>
+        <w:t>warga negara yang terdaftar untuk database?</w:t>
+      </w:r>
+    </w:p>
+    <w:p>
+      <w:pPr>
+        <w:ind w:firstLine="720"/>
+        <w:jc w:val="both"/>
+      </w:pPr>
+      <w:r>
+        <w:t>Ini secara potensial merupakan pertanyaan yang sulit dijawab.</w:t>
+      </w:r>
+      <w:r>
+        <w:rPr>
+          <w:lang w:val="en-US"/>
+        </w:rPr>
+        <w:t xml:space="preserve"> </w:t>
+      </w:r>
+      <w:r>
+        <w:t>Banyak tergantung pada kepercayaan tempat warga Meksiko</w:t>
+      </w:r>
+      <w:r>
+        <w:rPr>
+          <w:lang w:val="en-US"/>
+        </w:rPr>
+        <w:t xml:space="preserve"> </w:t>
+      </w:r>
+      <w:r>
+        <w:t>di instansi yang bertanggung jawab untuk memelihara dan menjaga informasi warga kirimkan.</w:t>
+      </w:r>
+      <w:r>
+        <w:rPr>
+          <w:lang w:val="en-US"/>
+        </w:rPr>
+        <w:t xml:space="preserve"> </w:t>
+      </w:r>
+      <w:r>
+        <w:t xml:space="preserve">Berdasarkan informasi yang diberikan, pada saat kasus ini, </w:t>
+      </w:r>
+      <w:r>
+        <w:t xml:space="preserve">warga Meksiko tidak menempatkan </w:t>
+      </w:r>
+      <w:r>
+        <w:t>tingkat kepercayaan yang tinggi di agency.</w:t>
+      </w:r>
+    </w:p>
+    <w:p>
+      <w:pPr>
+        <w:ind w:firstLine="720"/>
+        <w:jc w:val="both"/>
+      </w:pPr>
+      <w:r>
+        <w:t>Siswa akan memiliki pendapat yang berbe</w:t>
+      </w:r>
+      <w:r>
+        <w:t xml:space="preserve">da pada pertanyaan ini. Intinya </w:t>
+      </w:r>
+      <w:r>
+        <w:t>adalah mengembangkan sebuah proses yang akan m</w:t>
+      </w:r>
+      <w:r>
+        <w:t xml:space="preserve">eyakinkan warga bahwa informasi </w:t>
+      </w:r>
+      <w:r>
+        <w:t>mereka benar dikontrol dan dikelola dengan cara</w:t>
+      </w:r>
+      <w:r>
+        <w:t xml:space="preserve"> bahwa informasi pribadi mereka </w:t>
+      </w:r>
+      <w:r>
+        <w:t>dilindungi.</w:t>
+      </w:r>
+      <w:bookmarkStart w:id="0" w:name="_GoBack"/>
+      <w:bookmarkEnd w:id="0"/>
+    </w:p>
+    <w:p>
+      <w:pPr>
+        <w:jc w:val="both"/>
+        <w:rPr>
+          <w:b/>
+          <w:lang w:val="en-US"/>
+        </w:rPr>
+      </w:pPr>
+    </w:p>
     <w:p>
       <w:pPr>
         <w:jc w:val="both"/>
@@ -5284,7 +5608,7 @@
 </file>
 
 <file path=customXml/itemProps1.xml><?xml version="1.0" encoding="utf-8"?>
-<ds:datastoreItem xmlns:ds="http://schemas.openxmlformats.org/officeDocument/2006/customXml" ds:itemID="{ECA8EE7F-6E9B-4885-95CD-495A40245F64}">
+<ds:datastoreItem xmlns:ds="http://schemas.openxmlformats.org/officeDocument/2006/customXml" ds:itemID="{BE4DE06C-2D13-4601-B0A5-0092970DA718}">
   <ds:schemaRefs>
     <ds:schemaRef ds:uri="http://schemas.openxmlformats.org/officeDocument/2006/bibliography"/>
   </ds:schemaRefs>

</xml_diff>